<commit_message>
Add ProductBacklog, TestPlan, SprintBacklog and ProjectPlan
</commit_message>
<xml_diff>
--- a/documents/7.ProjectTestPlan.docx
+++ b/documents/7.ProjectTestPlan.docx
@@ -6195,17 +6195,7 @@
           <w:sz w:val="26"/>
           <w:szCs w:val="26"/>
         </w:rPr>
-        <w:t>Test Plan này xác định c</w:t>
-      </w:r>
-      <w:bookmarkStart w:id="4" w:name="_GoBack"/>
-      <w:bookmarkEnd w:id="4"/>
-      <w:r>
-        <w:rPr>
-          <w:rFonts w:ascii="Times New Roman" w:hAnsi="Times New Roman" w:cs="Times New Roman"/>
-          <w:sz w:val="26"/>
-          <w:szCs w:val="26"/>
-        </w:rPr>
-        <w:t>ác đơn vị kiểm thử, cách tiếp cận kiểm thử và phạm vi kiểm tra hệ thống cho đề tài "Xây dựng nền tảng giáo dục trực tuyến tích hợp AI và cổng thanh toán VNPAY".</w:t>
+        <w:t>Test Plan này xác định các đơn vị kiểm thử, cách tiếp cận kiểm thử và phạm vi kiểm tra hệ thống cho đề tài "Xây dựng nền tảng giáo dục trực tuyến tích hợp AI và cổng thanh toán VNPAY".</w:t>
       </w:r>
     </w:p>
     <w:p>
@@ -6307,6 +6297,36 @@
         </w:rPr>
         <w:t>Các hoạt động kiểm thử trong phạm vi tài liệu này sẽ giúp xác nhận hệ thống đáp ứng đúng yêu cầu người dùng, có khả năng hoạt động ổn định và đảm bảo tính khả dụng trong môi trường thực tế.</w:t>
       </w:r>
+    </w:p>
+    <w:p>
+      <w:pPr>
+        <w:spacing w:after="0" w:line="360" w:lineRule="auto"/>
+        <w:rPr>
+          <w:rFonts w:ascii="Times New Roman" w:hAnsi="Times New Roman" w:cs="Times New Roman"/>
+          <w:sz w:val="26"/>
+          <w:szCs w:val="26"/>
+        </w:rPr>
+      </w:pPr>
+    </w:p>
+    <w:p>
+      <w:pPr>
+        <w:spacing w:after="0" w:line="360" w:lineRule="auto"/>
+        <w:rPr>
+          <w:rFonts w:ascii="Times New Roman" w:hAnsi="Times New Roman" w:cs="Times New Roman"/>
+          <w:sz w:val="26"/>
+          <w:szCs w:val="26"/>
+        </w:rPr>
+      </w:pPr>
+    </w:p>
+    <w:p>
+      <w:pPr>
+        <w:spacing w:after="0" w:line="360" w:lineRule="auto"/>
+        <w:rPr>
+          <w:rFonts w:ascii="Times New Roman" w:hAnsi="Times New Roman" w:cs="Times New Roman"/>
+          <w:sz w:val="26"/>
+          <w:szCs w:val="26"/>
+        </w:rPr>
+      </w:pPr>
     </w:p>
     <w:p>
       <w:pPr>
@@ -6334,7 +6354,7 @@
           <w:szCs w:val="26"/>
         </w:rPr>
       </w:pPr>
-      <w:bookmarkStart w:id="5" w:name="_Toc197256105"/>
+      <w:bookmarkStart w:id="4" w:name="_Toc197256105"/>
       <w:r>
         <w:rPr>
           <w:rFonts w:ascii="Times New Roman" w:hAnsi="Times New Roman" w:cs="Times New Roman"/>
@@ -6344,7 +6364,7 @@
         </w:rPr>
         <w:t>Thuật ngữ tài liệu viết tắt</w:t>
       </w:r>
-      <w:bookmarkEnd w:id="5"/>
+      <w:bookmarkEnd w:id="4"/>
     </w:p>
     <w:tbl>
       <w:tblPr>
@@ -6575,7 +6595,7 @@
           <w:szCs w:val="26"/>
         </w:rPr>
       </w:pPr>
-      <w:bookmarkStart w:id="6" w:name="_Toc197256106"/>
+      <w:bookmarkStart w:id="5" w:name="_Toc197256106"/>
       <w:r>
         <w:rPr>
           <w:rFonts w:ascii="Times New Roman" w:hAnsi="Times New Roman" w:cs="Times New Roman"/>
@@ -6586,7 +6606,7 @@
         <w:lastRenderedPageBreak/>
         <w:t>Tài liệu tham khảo</w:t>
       </w:r>
-      <w:bookmarkEnd w:id="6"/>
+      <w:bookmarkEnd w:id="5"/>
     </w:p>
     <w:p>
       <w:pPr>
@@ -6700,7 +6720,7 @@
           <w:szCs w:val="26"/>
         </w:rPr>
       </w:pPr>
-      <w:bookmarkStart w:id="7" w:name="_Toc197256107"/>
+      <w:bookmarkStart w:id="6" w:name="_Toc197256107"/>
       <w:r>
         <w:rPr>
           <w:rFonts w:ascii="Times New Roman" w:hAnsi="Times New Roman" w:cs="Times New Roman"/>
@@ -6710,7 +6730,7 @@
         </w:rPr>
         <w:t>Các mức kiểm thử</w:t>
       </w:r>
-      <w:bookmarkEnd w:id="7"/>
+      <w:bookmarkEnd w:id="6"/>
     </w:p>
     <w:p>
       <w:pPr>
@@ -6844,7 +6864,7 @@
           <w:szCs w:val="26"/>
         </w:rPr>
       </w:pPr>
-      <w:bookmarkStart w:id="8" w:name="_Toc197256108"/>
+      <w:bookmarkStart w:id="7" w:name="_Toc197256108"/>
       <w:r>
         <w:rPr>
           <w:rFonts w:ascii="Times New Roman" w:hAnsi="Times New Roman" w:cs="Times New Roman"/>
@@ -6854,7 +6874,7 @@
         </w:rPr>
         <w:t>CHI TIẾT</w:t>
       </w:r>
-      <w:bookmarkEnd w:id="8"/>
+      <w:bookmarkEnd w:id="7"/>
     </w:p>
     <w:p>
       <w:pPr>
@@ -6872,7 +6892,7 @@
           <w:szCs w:val="26"/>
         </w:rPr>
       </w:pPr>
-      <w:bookmarkStart w:id="9" w:name="_Toc197256109"/>
+      <w:bookmarkStart w:id="8" w:name="_Toc197256109"/>
       <w:r>
         <w:rPr>
           <w:rFonts w:ascii="Times New Roman" w:hAnsi="Times New Roman" w:cs="Times New Roman"/>
@@ -6900,7 +6920,7 @@
         </w:rPr>
         <w:t xml:space="preserve"> 1</w:t>
       </w:r>
-      <w:bookmarkEnd w:id="9"/>
+      <w:bookmarkEnd w:id="8"/>
     </w:p>
     <w:p>
       <w:pPr>
@@ -7281,9 +7301,8 @@
     </w:p>
     <w:p>
       <w:pPr>
-        <w:pStyle w:val="ListParagraph"/>
         <w:spacing w:after="0" w:line="360" w:lineRule="auto"/>
-        <w:ind w:left="851"/>
+        <w:ind w:left="72" w:firstLine="720"/>
         <w:rPr>
           <w:rFonts w:ascii="Times New Roman" w:hAnsi="Times New Roman" w:cs="Times New Roman"/>
           <w:bCs/>
@@ -7291,6 +7310,15 @@
           <w:szCs w:val="26"/>
         </w:rPr>
       </w:pPr>
+      <w:r>
+        <w:rPr>
+          <w:rFonts w:ascii="Times New Roman" w:hAnsi="Times New Roman" w:cs="Times New Roman"/>
+          <w:bCs/>
+          <w:sz w:val="26"/>
+          <w:szCs w:val="26"/>
+        </w:rPr>
+        <w:t xml:space="preserve"> </w:t>
+      </w:r>
       <w:r>
         <w:rPr>
           <w:rFonts w:ascii="Times New Roman" w:hAnsi="Times New Roman" w:cs="Times New Roman"/>
@@ -7316,28 +7344,7 @@
           <w:sz w:val="26"/>
           <w:szCs w:val="26"/>
         </w:rPr>
-        <w:t>Responsive cơ bản cho giao diện chính</w:t>
-      </w:r>
-    </w:p>
-    <w:p>
-      <w:pPr>
-        <w:spacing w:after="0" w:line="360" w:lineRule="auto"/>
-        <w:ind w:left="72" w:firstLine="720"/>
-        <w:rPr>
-          <w:rFonts w:ascii="Times New Roman" w:hAnsi="Times New Roman" w:cs="Times New Roman"/>
-          <w:bCs/>
-          <w:sz w:val="26"/>
-          <w:szCs w:val="26"/>
-        </w:rPr>
-      </w:pPr>
-      <w:r>
-        <w:rPr>
-          <w:rFonts w:ascii="Times New Roman" w:hAnsi="Times New Roman" w:cs="Times New Roman"/>
-          <w:bCs/>
-          <w:sz w:val="26"/>
-          <w:szCs w:val="26"/>
-        </w:rPr>
-        <w:t xml:space="preserve"> -</w:t>
+        <w:t>X</w:t>
       </w:r>
       <w:r>
         <w:rPr>
@@ -7346,16 +7353,7 @@
           <w:sz w:val="26"/>
           <w:szCs w:val="26"/>
         </w:rPr>
-        <w:tab/>
-      </w:r>
-      <w:r>
-        <w:rPr>
-          <w:rFonts w:ascii="Times New Roman" w:hAnsi="Times New Roman" w:cs="Times New Roman"/>
-          <w:bCs/>
-          <w:sz w:val="26"/>
-          <w:szCs w:val="26"/>
-        </w:rPr>
-        <w:t>Vô hiệu hóa / xoá người dùng</w:t>
+        <w:t>oá người dùng</w:t>
       </w:r>
     </w:p>
     <w:p>
@@ -7393,7 +7391,7 @@
           <w:szCs w:val="26"/>
         </w:rPr>
       </w:pPr>
-      <w:bookmarkStart w:id="10" w:name="_Toc197256110"/>
+      <w:bookmarkStart w:id="9" w:name="_Toc197256110"/>
       <w:r>
         <w:rPr>
           <w:rFonts w:ascii="Times New Roman" w:hAnsi="Times New Roman" w:cs="Times New Roman"/>
@@ -7422,7 +7420,7 @@
         </w:rPr>
         <w:t xml:space="preserve"> 2</w:t>
       </w:r>
-      <w:bookmarkEnd w:id="10"/>
+      <w:bookmarkEnd w:id="9"/>
     </w:p>
     <w:p>
       <w:pPr>
@@ -7668,7 +7666,33 @@
           <w:szCs w:val="26"/>
         </w:rPr>
         <w:tab/>
-        <w:t>Real-time comment trong bài học (Socket.io)</w:t>
+      </w:r>
+      <w:r>
+        <w:rPr>
+          <w:rFonts w:ascii="Times New Roman" w:hAnsi="Times New Roman" w:cs="Times New Roman"/>
+          <w:bCs/>
+          <w:sz w:val="26"/>
+          <w:szCs w:val="26"/>
+        </w:rPr>
+        <w:t>C</w:t>
+      </w:r>
+      <w:r>
+        <w:rPr>
+          <w:rFonts w:ascii="Times New Roman" w:hAnsi="Times New Roman" w:cs="Times New Roman"/>
+          <w:bCs/>
+          <w:sz w:val="26"/>
+          <w:szCs w:val="26"/>
+        </w:rPr>
+        <w:t>omment trong bài họ</w:t>
+      </w:r>
+      <w:r>
+        <w:rPr>
+          <w:rFonts w:ascii="Times New Roman" w:hAnsi="Times New Roman" w:cs="Times New Roman"/>
+          <w:bCs/>
+          <w:sz w:val="26"/>
+          <w:szCs w:val="26"/>
+        </w:rPr>
+        <w:t>c</w:t>
       </w:r>
     </w:p>
     <w:p>
@@ -8010,7 +8034,16 @@
           <w:szCs w:val="26"/>
         </w:rPr>
         <w:tab/>
-        <w:t>Tìm kiếm khóa học: từ khoá / thể loại / giảng viên</w:t>
+        <w:t>Tìm kiếm khóa học: từ</w:t>
+      </w:r>
+      <w:r>
+        <w:rPr>
+          <w:rFonts w:ascii="Times New Roman" w:hAnsi="Times New Roman" w:cs="Times New Roman"/>
+          <w:bCs/>
+          <w:sz w:val="26"/>
+          <w:szCs w:val="26"/>
+        </w:rPr>
+        <w:t xml:space="preserve"> khoá</w:t>
       </w:r>
     </w:p>
     <w:p>
@@ -8041,7 +8074,7 @@
           <w:szCs w:val="26"/>
         </w:rPr>
       </w:pPr>
-      <w:bookmarkStart w:id="11" w:name="_Toc197256111"/>
+      <w:bookmarkStart w:id="10" w:name="_Toc197256111"/>
       <w:r>
         <w:rPr>
           <w:rFonts w:ascii="Times New Roman" w:hAnsi="Times New Roman" w:cs="Times New Roman"/>
@@ -8051,7 +8084,7 @@
         </w:rPr>
         <w:t>Các chức năng không được kiểm thử</w:t>
       </w:r>
-      <w:bookmarkEnd w:id="11"/>
+      <w:bookmarkEnd w:id="10"/>
     </w:p>
     <w:p>
       <w:pPr>
@@ -8134,7 +8167,7 @@
           <w:szCs w:val="26"/>
         </w:rPr>
       </w:pPr>
-      <w:bookmarkStart w:id="12" w:name="_Toc197256112"/>
+      <w:bookmarkStart w:id="11" w:name="_Toc197256112"/>
       <w:r>
         <w:rPr>
           <w:rFonts w:ascii="Times New Roman" w:hAnsi="Times New Roman" w:cs="Times New Roman"/>
@@ -8153,7 +8186,7 @@
         </w:rPr>
         <w:t>ệu</w:t>
       </w:r>
-      <w:bookmarkEnd w:id="12"/>
+      <w:bookmarkEnd w:id="11"/>
     </w:p>
     <w:p>
       <w:pPr>
@@ -8259,7 +8292,7 @@
           <w:szCs w:val="26"/>
         </w:rPr>
       </w:pPr>
-      <w:bookmarkStart w:id="13" w:name="_Toc197256113"/>
+      <w:bookmarkStart w:id="12" w:name="_Toc197256113"/>
       <w:r>
         <w:rPr>
           <w:rFonts w:ascii="Times New Roman" w:hAnsi="Times New Roman" w:cs="Times New Roman"/>
@@ -8270,7 +8303,7 @@
         <w:lastRenderedPageBreak/>
         <w:t>Lịch trình kiểm thử</w:t>
       </w:r>
-      <w:bookmarkEnd w:id="13"/>
+      <w:bookmarkEnd w:id="12"/>
     </w:p>
     <w:p>
       <w:pPr>
@@ -8288,7 +8321,7 @@
           <w:szCs w:val="26"/>
         </w:rPr>
       </w:pPr>
-      <w:bookmarkStart w:id="14" w:name="_Toc197256114"/>
+      <w:bookmarkStart w:id="13" w:name="_Toc197256114"/>
       <w:r>
         <w:rPr>
           <w:rFonts w:ascii="Times New Roman" w:hAnsi="Times New Roman" w:cs="Times New Roman"/>
@@ -8307,7 +8340,7 @@
         </w:rPr>
         <w:t xml:space="preserve"> 1</w:t>
       </w:r>
-      <w:bookmarkEnd w:id="14"/>
+      <w:bookmarkEnd w:id="13"/>
     </w:p>
     <w:tbl>
       <w:tblPr>
@@ -14638,7 +14671,7 @@
           <w:szCs w:val="26"/>
         </w:rPr>
       </w:pPr>
-      <w:bookmarkStart w:id="15" w:name="_Toc197256115"/>
+      <w:bookmarkStart w:id="14" w:name="_Toc197256115"/>
       <w:r>
         <w:rPr>
           <w:rFonts w:ascii="Times New Roman" w:hAnsi="Times New Roman" w:cs="Times New Roman"/>
@@ -14667,7 +14700,7 @@
         </w:rPr>
         <w:t>2</w:t>
       </w:r>
-      <w:bookmarkEnd w:id="15"/>
+      <w:bookmarkEnd w:id="14"/>
     </w:p>
     <w:tbl>
       <w:tblPr>
@@ -15087,7 +15120,7 @@
                 <w:sz w:val="26"/>
                 <w:szCs w:val="26"/>
               </w:rPr>
-              <w:t xml:space="preserve"> Sprint 3</w:t>
+              <w:t xml:space="preserve"> Sprint 2</w:t>
             </w:r>
           </w:p>
         </w:tc>
@@ -18731,7 +18764,7 @@
           <w:szCs w:val="26"/>
         </w:rPr>
       </w:pPr>
-      <w:bookmarkStart w:id="16" w:name="_Toc197256116"/>
+      <w:bookmarkStart w:id="15" w:name="_Toc197256116"/>
       <w:r>
         <w:rPr>
           <w:rFonts w:ascii="Times New Roman" w:hAnsi="Times New Roman" w:cs="Times New Roman"/>
@@ -18741,7 +18774,7 @@
         </w:rPr>
         <w:t>CÁC ĐIỀU KIỆN KIỂM THỬ</w:t>
       </w:r>
-      <w:bookmarkEnd w:id="16"/>
+      <w:bookmarkEnd w:id="15"/>
     </w:p>
     <w:p>
       <w:pPr>
@@ -19103,7 +19136,7 @@
           <w:szCs w:val="26"/>
         </w:rPr>
       </w:pPr>
-      <w:bookmarkStart w:id="17" w:name="_Toc197256117"/>
+      <w:bookmarkStart w:id="16" w:name="_Toc197256117"/>
       <w:r>
         <w:rPr>
           <w:rFonts w:ascii="Times New Roman" w:hAnsi="Times New Roman" w:cs="Times New Roman"/>
@@ -19114,7 +19147,7 @@
         <w:lastRenderedPageBreak/>
         <w:t>MÔI TRƯỜNG YÊU CẦU</w:t>
       </w:r>
-      <w:bookmarkEnd w:id="17"/>
+      <w:bookmarkEnd w:id="16"/>
     </w:p>
     <w:p>
       <w:pPr>
@@ -19132,7 +19165,7 @@
           <w:szCs w:val="26"/>
         </w:rPr>
       </w:pPr>
-      <w:bookmarkStart w:id="18" w:name="_Toc197256118"/>
+      <w:bookmarkStart w:id="17" w:name="_Toc197256118"/>
       <w:r>
         <w:rPr>
           <w:rFonts w:ascii="Times New Roman" w:hAnsi="Times New Roman" w:cs="Times New Roman"/>
@@ -19142,7 +19175,7 @@
         </w:rPr>
         <w:t>Phần cứng và phần mềm</w:t>
       </w:r>
-      <w:bookmarkEnd w:id="18"/>
+      <w:bookmarkEnd w:id="17"/>
     </w:p>
     <w:tbl>
       <w:tblPr>
@@ -19321,15 +19354,15 @@
                 <w:sz w:val="26"/>
                 <w:szCs w:val="26"/>
               </w:rPr>
-              <w:t xml:space="preserve">Windows 7 trở lên, </w:t>
-            </w:r>
-            <w:r>
-              <w:rPr>
-                <w:color w:val="000000"/>
-                <w:sz w:val="26"/>
-                <w:szCs w:val="26"/>
-              </w:rPr>
-              <w:t>xampp</w:t>
+              <w:t>Windows 7 trở lên</w:t>
+            </w:r>
+            <w:r>
+              <w:rPr>
+                <w:color w:val="000000"/>
+                <w:sz w:val="26"/>
+                <w:szCs w:val="26"/>
+              </w:rPr>
+              <w:t>, MongoDB, Redis, npm</w:t>
             </w:r>
             <w:r>
               <w:rPr>
@@ -19368,6 +19401,8 @@
           <w:szCs w:val="26"/>
         </w:rPr>
       </w:pPr>
+      <w:bookmarkStart w:id="18" w:name="_GoBack"/>
+      <w:bookmarkEnd w:id="18"/>
     </w:p>
     <w:p>
       <w:pPr>
@@ -20685,7 +20720,7 @@
         <w:sz w:val="26"/>
         <w:szCs w:val="26"/>
       </w:rPr>
-      <w:t>5</w:t>
+      <w:t>12</w:t>
     </w:r>
     <w:r>
       <w:rPr>
@@ -24971,7 +25006,7 @@
 </file>
 
 <file path=customXml/itemProps1.xml><?xml version="1.0" encoding="utf-8"?>
-<ds:datastoreItem xmlns:ds="http://schemas.openxmlformats.org/officeDocument/2006/customXml" ds:itemID="{3E65EB63-3C4D-47BE-AB6A-E5C7B0A8FCDD}">
+<ds:datastoreItem xmlns:ds="http://schemas.openxmlformats.org/officeDocument/2006/customXml" ds:itemID="{BF0B9AE7-BC44-4810-AF20-B6DDE525BE7F}">
   <ds:schemaRefs>
     <ds:schemaRef ds:uri="http://schemas.openxmlformats.org/officeDocument/2006/bibliography"/>
   </ds:schemaRefs>

</xml_diff>